<commit_message>
updated the linux task
</commit_message>
<xml_diff>
--- a/Linux/Linux Tasks.docx
+++ b/Linux/Linux Tasks.docx
@@ -2,18 +2,42 @@
 <file path=word/document.xml><?xml version="1.0" encoding="utf-8"?>
 <w:document xmlns:wpc="http://schemas.microsoft.com/office/word/2010/wordprocessingCanvas" xmlns:mc="http://schemas.openxmlformats.org/markup-compatibility/2006" xmlns:o="urn:schemas-microsoft-com:office:office" xmlns:r="http://schemas.openxmlformats.org/officeDocument/2006/relationships" xmlns:m="http://schemas.openxmlformats.org/officeDocument/2006/math" xmlns:v="urn:schemas-microsoft-com:vml" xmlns:wp14="http://schemas.microsoft.com/office/word/2010/wordprocessingDrawing" xmlns:wp="http://schemas.openxmlformats.org/drawingml/2006/wordprocessingDrawing" xmlns:w="http://schemas.openxmlformats.org/wordprocessingml/2006/main" xmlns:w14="http://schemas.microsoft.com/office/word/2010/wordml" xmlns:w10="urn:schemas-microsoft-com:office:word" xmlns:w15="http://schemas.microsoft.com/office/word/2012/wordml" xmlns:wpg="http://schemas.microsoft.com/office/word/2010/wordprocessingGroup" xmlns:wpi="http://schemas.microsoft.com/office/word/2010/wordprocessingInk" xmlns:wne="http://schemas.microsoft.com/office/word/2006/wordml" xmlns:wps="http://schemas.microsoft.com/office/word/2010/wordprocessingShape" xmlns:wpsCustomData="http://www.wps.cn/officeDocument/2013/wpsCustomData" mc:Ignorable="w14 w15 wp14">
   <w:body>
-    <w:p/>
     <w:p>
       <w:pPr>
         <w:rPr>
-          <w:rFonts w:hint="default"/>
+          <w:rFonts w:hint="default" w:ascii="Times New Roman" w:hAnsi="Times New Roman" w:cs="Times New Roman" w:eastAsiaTheme="minorEastAsia"/>
+          <w:sz w:val="24"/>
+          <w:szCs w:val="24"/>
+        </w:rPr>
+      </w:pPr>
+    </w:p>
+    <w:p>
+      <w:pPr>
+        <w:rPr>
+          <w:rFonts w:hint="default" w:ascii="Times New Roman" w:hAnsi="Times New Roman" w:cs="Times New Roman" w:eastAsiaTheme="minorEastAsia"/>
+          <w:color w:val="000000" w:themeColor="text1"/>
+          <w:sz w:val="24"/>
+          <w:szCs w:val="24"/>
           <w:lang w:val="en-US"/>
+          <w14:textFill>
+            <w14:solidFill>
+              <w14:schemeClr w14:val="tx1"/>
+            </w14:solidFill>
+          </w14:textFill>
         </w:rPr>
       </w:pPr>
       <w:r>
         <w:rPr>
-          <w:rFonts w:hint="default"/>
+          <w:rFonts w:hint="default" w:ascii="Times New Roman" w:hAnsi="Times New Roman" w:cs="Times New Roman" w:eastAsiaTheme="minorEastAsia"/>
+          <w:color w:val="000000" w:themeColor="text1"/>
+          <w:sz w:val="24"/>
+          <w:szCs w:val="24"/>
           <w:lang w:val="en-US"/>
+          <w14:textFill>
+            <w14:solidFill>
+              <w14:schemeClr w14:val="tx1"/>
+            </w14:solidFill>
+          </w14:textFill>
         </w:rPr>
         <w:t>Linux Tasks</w:t>
       </w:r>
@@ -21,35 +45,306 @@
     <w:p>
       <w:pPr>
         <w:rPr>
-          <w:rFonts w:hint="default"/>
+          <w:rFonts w:hint="default" w:ascii="Times New Roman" w:hAnsi="Times New Roman" w:cs="Times New Roman" w:eastAsiaTheme="minorEastAsia"/>
+          <w:color w:val="000000" w:themeColor="text1"/>
+          <w:sz w:val="24"/>
+          <w:szCs w:val="24"/>
           <w:lang w:val="en-US"/>
+          <w14:textFill>
+            <w14:solidFill>
+              <w14:schemeClr w14:val="tx1"/>
+            </w14:solidFill>
+          </w14:textFill>
         </w:rPr>
       </w:pPr>
     </w:p>
     <w:p>
       <w:pPr>
         <w:rPr>
-          <w:rFonts w:hint="default"/>
+          <w:rFonts w:hint="default" w:ascii="Times New Roman" w:hAnsi="Times New Roman" w:cs="Times New Roman" w:eastAsiaTheme="minorEastAsia"/>
           <w:b w:val="0"/>
           <w:bCs/>
+          <w:color w:val="000000" w:themeColor="text1"/>
+          <w:sz w:val="24"/>
+          <w:szCs w:val="24"/>
           <w:lang w:val="en-US"/>
+          <w14:textFill>
+            <w14:solidFill>
+              <w14:schemeClr w14:val="tx1"/>
+            </w14:solidFill>
+          </w14:textFill>
         </w:rPr>
       </w:pPr>
       <w:r>
         <w:rPr>
-          <w:rFonts w:hint="default"/>
+          <w:rFonts w:hint="default" w:ascii="Times New Roman" w:hAnsi="Times New Roman" w:cs="Times New Roman" w:eastAsiaTheme="minorEastAsia"/>
+          <w:color w:val="000000" w:themeColor="text1"/>
+          <w:sz w:val="24"/>
+          <w:szCs w:val="24"/>
           <w:lang w:val="en-US"/>
+          <w14:textFill>
+            <w14:solidFill>
+              <w14:schemeClr w14:val="tx1"/>
+            </w14:solidFill>
+          </w14:textFill>
         </w:rPr>
         <w:t>Task: create-user-with-specific-</w:t>
       </w:r>
       <w:r>
         <w:rPr>
-          <w:rFonts w:hint="default"/>
+          <w:rFonts w:hint="default" w:ascii="Times New Roman" w:hAnsi="Times New Roman" w:cs="Times New Roman" w:eastAsiaTheme="minorEastAsia"/>
           <w:b w:val="0"/>
           <w:bCs/>
+          <w:color w:val="000000" w:themeColor="text1"/>
+          <w:sz w:val="24"/>
+          <w:szCs w:val="24"/>
           <w:lang w:val="en-US"/>
+          <w14:textFill>
+            <w14:solidFill>
+              <w14:schemeClr w14:val="tx1"/>
+            </w14:solidFill>
+          </w14:textFill>
         </w:rPr>
         <w:t>https://www.nbtechsupport.co.in/2021/01/create-user-with-specific-id-home.html</w:t>
+      </w:r>
+    </w:p>
+    <w:p>
+      <w:pPr>
+        <w:rPr>
+          <w:rFonts w:hint="default" w:ascii="Times New Roman" w:hAnsi="Times New Roman" w:cs="Times New Roman" w:eastAsiaTheme="minorEastAsia"/>
+          <w:b w:val="0"/>
+          <w:bCs/>
+          <w:color w:val="000000" w:themeColor="text1"/>
+          <w:sz w:val="24"/>
+          <w:szCs w:val="24"/>
+          <w:lang w:val="en-US"/>
+          <w14:textFill>
+            <w14:solidFill>
+              <w14:schemeClr w14:val="tx1"/>
+            </w14:solidFill>
+          </w14:textFill>
+        </w:rPr>
+      </w:pPr>
+    </w:p>
+    <w:p>
+      <w:pPr>
+        <w:pStyle w:val="2"/>
+        <w:keepNext w:val="0"/>
+        <w:keepLines w:val="0"/>
+        <w:widowControl/>
+        <w:suppressLineNumbers w:val="0"/>
+        <w:pBdr>
+          <w:top w:val="none" w:color="auto" w:sz="0" w:space="0"/>
+          <w:left w:val="none" w:color="auto" w:sz="0" w:space="0"/>
+          <w:bottom w:val="none" w:color="auto" w:sz="0" w:space="0"/>
+          <w:right w:val="none" w:color="auto" w:sz="0" w:space="0"/>
+        </w:pBdr>
+        <w:shd w:val="clear" w:fill="FFFFFF"/>
+        <w:spacing w:before="225" w:beforeAutospacing="0" w:after="225" w:afterAutospacing="0" w:line="315" w:lineRule="atLeast"/>
+        <w:ind w:left="0" w:right="0" w:firstLine="0"/>
+        <w:textAlignment w:val="baseline"/>
+        <w:rPr>
+          <w:rFonts w:hint="default" w:ascii="Times New Roman" w:hAnsi="Times New Roman" w:cs="Times New Roman" w:eastAsiaTheme="minorEastAsia"/>
+          <w:i w:val="0"/>
+          <w:iCs w:val="0"/>
+          <w:caps w:val="0"/>
+          <w:color w:val="000000" w:themeColor="text1"/>
+          <w:spacing w:val="0"/>
+          <w:sz w:val="24"/>
+          <w:szCs w:val="24"/>
+          <w:shd w:val="clear" w:fill="FFFFFF"/>
+          <w14:textFill>
+            <w14:solidFill>
+              <w14:schemeClr w14:val="tx1"/>
+            </w14:solidFill>
+          </w14:textFill>
+        </w:rPr>
+      </w:pPr>
+      <w:r>
+        <w:rPr>
+          <w:rFonts w:hint="default" w:ascii="Times New Roman" w:hAnsi="Times New Roman" w:cs="Times New Roman" w:eastAsiaTheme="minorEastAsia"/>
+          <w:b/>
+          <w:bCs/>
+          <w:i w:val="0"/>
+          <w:iCs w:val="0"/>
+          <w:caps w:val="0"/>
+          <w:color w:val="000000" w:themeColor="text1"/>
+          <w:spacing w:val="0"/>
+          <w:sz w:val="24"/>
+          <w:szCs w:val="24"/>
+          <w:u w:val="none"/>
+          <w:bdr w:val="none" w:color="auto" w:sz="0" w:space="0"/>
+          <w:shd w:val="clear" w:fill="FFFFFF"/>
+          <w:vertAlign w:val="baseline"/>
+          <w14:textFill>
+            <w14:solidFill>
+              <w14:schemeClr w14:val="tx1"/>
+            </w14:solidFill>
+          </w14:textFill>
+        </w:rPr>
+        <w:t>Linux User Files</w:t>
+      </w:r>
+    </w:p>
+    <w:p>
+      <w:pPr>
+        <w:rPr>
+          <w:rFonts w:hint="default" w:ascii="Times New Roman" w:hAnsi="Times New Roman" w:cs="Times New Roman" w:eastAsiaTheme="minorEastAsia"/>
+          <w:b w:val="0"/>
+          <w:bCs/>
+          <w:color w:val="000000" w:themeColor="text1"/>
+          <w:sz w:val="24"/>
+          <w:szCs w:val="24"/>
+          <w:lang w:val="en-US"/>
+          <w14:textFill>
+            <w14:solidFill>
+              <w14:schemeClr w14:val="tx1"/>
+            </w14:solidFill>
+          </w14:textFill>
+        </w:rPr>
+      </w:pPr>
+      <w:r>
+        <w:rPr>
+          <w:rFonts w:hint="default" w:ascii="Times New Roman" w:hAnsi="Times New Roman" w:cs="Times New Roman" w:eastAsiaTheme="minorEastAsia"/>
+          <w:b w:val="0"/>
+          <w:bCs/>
+          <w:i w:val="0"/>
+          <w:iCs w:val="0"/>
+          <w:caps w:val="0"/>
+          <w:color w:val="000000" w:themeColor="text1"/>
+          <w:spacing w:val="0"/>
+          <w:sz w:val="24"/>
+          <w:szCs w:val="24"/>
+          <w:shd w:val="clear" w:fill="FFFFFF"/>
+          <w14:textFill>
+            <w14:solidFill>
+              <w14:schemeClr w14:val="tx1"/>
+            </w14:solidFill>
+          </w14:textFill>
+        </w:rPr>
+        <w:t>On App Server 1 find all files (not directories) owned by user kirsty inside /home/usersdata directory and copy them all while keeping the folder structure (preserve the directories path) to /media directory.</w:t>
+      </w:r>
+    </w:p>
+    <w:p>
+      <w:pPr>
+        <w:rPr>
+          <w:rFonts w:hint="default" w:ascii="Times New Roman" w:hAnsi="Times New Roman" w:cs="Times New Roman" w:eastAsiaTheme="minorEastAsia"/>
+          <w:b w:val="0"/>
+          <w:bCs/>
+          <w:color w:val="000000" w:themeColor="text1"/>
+          <w:sz w:val="24"/>
+          <w:szCs w:val="24"/>
+          <w:lang w:val="en-US"/>
+          <w14:textFill>
+            <w14:solidFill>
+              <w14:schemeClr w14:val="tx1"/>
+            </w14:solidFill>
+          </w14:textFill>
+        </w:rPr>
+      </w:pPr>
+    </w:p>
+    <w:p>
+      <w:pPr>
+        <w:rPr>
+          <w:rFonts w:hint="default" w:ascii="Times New Roman" w:hAnsi="Times New Roman" w:cs="Times New Roman" w:eastAsiaTheme="minorEastAsia"/>
+          <w:b w:val="0"/>
+          <w:bCs/>
+          <w:color w:val="000000" w:themeColor="text1"/>
+          <w:sz w:val="24"/>
+          <w:szCs w:val="24"/>
+          <w:lang w:val="en-US"/>
+          <w14:textFill>
+            <w14:solidFill>
+              <w14:schemeClr w14:val="tx1"/>
+            </w14:solidFill>
+          </w14:textFill>
+        </w:rPr>
+      </w:pPr>
+      <w:r>
+        <w:rPr>
+          <w:rFonts w:hint="default" w:ascii="Times New Roman" w:hAnsi="Times New Roman" w:cs="Times New Roman" w:eastAsiaTheme="minorEastAsia"/>
+          <w:b w:val="0"/>
+          <w:bCs/>
+          <w:color w:val="000000" w:themeColor="text1"/>
+          <w:sz w:val="24"/>
+          <w:szCs w:val="24"/>
+          <w:lang w:val="en-US"/>
+          <w14:textFill>
+            <w14:solidFill>
+              <w14:schemeClr w14:val="tx1"/>
+            </w14:solidFill>
+          </w14:textFill>
+        </w:rPr>
+        <w:t>find /home/usersdata -type f -user mark -exec cp --parents {} /media \;</w:t>
+      </w:r>
+    </w:p>
+    <w:p>
+      <w:pPr>
+        <w:rPr>
+          <w:rFonts w:hint="default" w:ascii="Times New Roman" w:hAnsi="Times New Roman" w:cs="Times New Roman" w:eastAsiaTheme="minorEastAsia"/>
+          <w:b w:val="0"/>
+          <w:bCs/>
+          <w:color w:val="000000" w:themeColor="text1"/>
+          <w:sz w:val="24"/>
+          <w:szCs w:val="24"/>
+          <w:lang w:val="en-US"/>
+          <w14:textFill>
+            <w14:solidFill>
+              <w14:schemeClr w14:val="tx1"/>
+            </w14:solidFill>
+          </w14:textFill>
+        </w:rPr>
+      </w:pPr>
+      <w:r>
+        <w:rPr>
+          <w:rFonts w:hint="default" w:ascii="Times New Roman" w:hAnsi="Times New Roman" w:cs="Times New Roman" w:eastAsiaTheme="minorEastAsia"/>
+          <w:b w:val="0"/>
+          <w:bCs/>
+          <w:color w:val="000000" w:themeColor="text1"/>
+          <w:sz w:val="24"/>
+          <w:szCs w:val="24"/>
+          <w:lang w:val="en-US"/>
+          <w14:textFill>
+            <w14:solidFill>
+              <w14:schemeClr w14:val="tx1"/>
+            </w14:solidFill>
+          </w14:textFill>
+        </w:rPr>
+        <w:t>or</w:t>
+      </w:r>
+    </w:p>
+    <w:p>
+      <w:pPr>
+        <w:rPr>
+          <w:rFonts w:hint="default" w:ascii="Times New Roman" w:hAnsi="Times New Roman" w:cs="Times New Roman" w:eastAsiaTheme="minorEastAsia"/>
+          <w:b w:val="0"/>
+          <w:bCs/>
+          <w:color w:val="000000" w:themeColor="text1"/>
+          <w:sz w:val="24"/>
+          <w:szCs w:val="24"/>
+          <w:lang w:val="en-US"/>
+          <w14:textFill>
+            <w14:solidFill>
+              <w14:schemeClr w14:val="tx1"/>
+            </w14:solidFill>
+          </w14:textFill>
+        </w:rPr>
+      </w:pPr>
+      <w:r>
+        <w:rPr>
+          <w:rFonts w:hint="default" w:ascii="Times New Roman" w:hAnsi="Times New Roman" w:cs="Times New Roman" w:eastAsiaTheme="minorEastAsia"/>
+          <w:b w:val="0"/>
+          <w:bCs/>
+          <w:color w:val="000000" w:themeColor="text1"/>
+          <w:sz w:val="24"/>
+          <w:szCs w:val="24"/>
+          <w:lang w:val="en-US"/>
+          <w14:textFill>
+            <w14:solidFill>
+              <w14:schemeClr w14:val="tx1"/>
+            </w14:solidFill>
+          </w14:textFill>
+        </w:rPr>
+        <w:t>find /home/usersdata -type f -user mark -exec sh -c 'mkdir -p "/media/$(dirname "{}")" &amp;&amp; cp "{}" "/media/{}"' \;</w:t>
       </w:r>
     </w:p>
     <w:p>
@@ -65,14 +360,198 @@
     <w:p>
       <w:pPr>
         <w:rPr>
-          <w:rFonts w:hint="default"/>
+          <w:rFonts w:hint="default" w:ascii="Times New Roman" w:hAnsi="Times New Roman" w:cs="Times New Roman" w:eastAsiaTheme="minorEastAsia"/>
           <w:b w:val="0"/>
           <w:bCs/>
+          <w:i w:val="0"/>
+          <w:iCs w:val="0"/>
+          <w:caps w:val="0"/>
+          <w:color w:val="000000" w:themeColor="text1"/>
+          <w:spacing w:val="0"/>
+          <w:sz w:val="24"/>
+          <w:szCs w:val="24"/>
+          <w:shd w:val="clear" w:fill="FFFFFF"/>
+          <w14:textFill>
+            <w14:solidFill>
+              <w14:schemeClr w14:val="tx1"/>
+            </w14:solidFill>
+          </w14:textFill>
+        </w:rPr>
+      </w:pPr>
+    </w:p>
+    <w:p>
+      <w:pPr>
+        <w:rPr>
+          <w:rFonts w:hint="default" w:ascii="Times New Roman" w:hAnsi="Times New Roman" w:cs="Times New Roman" w:eastAsiaTheme="minorEastAsia"/>
+          <w:b/>
+          <w:bCs w:val="0"/>
+          <w:i w:val="0"/>
+          <w:iCs w:val="0"/>
+          <w:caps w:val="0"/>
+          <w:color w:val="000000" w:themeColor="text1"/>
+          <w:spacing w:val="0"/>
+          <w:sz w:val="24"/>
+          <w:szCs w:val="24"/>
+          <w:shd w:val="clear" w:fill="FFFFFF"/>
           <w:lang w:val="en-US"/>
+          <w14:textFill>
+            <w14:solidFill>
+              <w14:schemeClr w14:val="tx1"/>
+            </w14:solidFill>
+          </w14:textFill>
+        </w:rPr>
+      </w:pPr>
+      <w:r>
+        <w:rPr>
+          <w:rFonts w:hint="default" w:ascii="Times New Roman" w:hAnsi="Times New Roman" w:cs="Times New Roman" w:eastAsiaTheme="minorEastAsia"/>
+          <w:b/>
+          <w:bCs w:val="0"/>
+          <w:i w:val="0"/>
+          <w:iCs w:val="0"/>
+          <w:caps w:val="0"/>
+          <w:color w:val="000000" w:themeColor="text1"/>
+          <w:spacing w:val="0"/>
+          <w:sz w:val="24"/>
+          <w:szCs w:val="24"/>
+          <w:shd w:val="clear" w:fill="FFFFFF"/>
+          <w:lang w:val="en-US"/>
+          <w14:textFill>
+            <w14:solidFill>
+              <w14:schemeClr w14:val="tx1"/>
+            </w14:solidFill>
+          </w14:textFill>
+        </w:rPr>
+        <w:t>Diable root user login</w:t>
+      </w:r>
+    </w:p>
+    <w:p>
+      <w:pPr>
+        <w:rPr>
+          <w:rFonts w:hint="default" w:ascii="Times New Roman" w:hAnsi="Times New Roman" w:cs="Times New Roman" w:eastAsiaTheme="minorEastAsia"/>
+          <w:b/>
+          <w:bCs w:val="0"/>
+          <w:i w:val="0"/>
+          <w:iCs w:val="0"/>
+          <w:caps w:val="0"/>
+          <w:color w:val="000000" w:themeColor="text1"/>
+          <w:spacing w:val="0"/>
+          <w:sz w:val="24"/>
+          <w:szCs w:val="24"/>
+          <w:shd w:val="clear" w:fill="FFFFFF"/>
+          <w:lang w:val="en-US"/>
+          <w14:textFill>
+            <w14:solidFill>
+              <w14:schemeClr w14:val="tx1"/>
+            </w14:solidFill>
+          </w14:textFill>
         </w:rPr>
       </w:pPr>
       <w:bookmarkStart w:id="0" w:name="_GoBack"/>
       <w:bookmarkEnd w:id="0"/>
+    </w:p>
+    <w:p>
+      <w:pPr>
+        <w:rPr>
+          <w:rFonts w:hint="default" w:ascii="Times New Roman" w:hAnsi="Times New Roman" w:cs="Times New Roman" w:eastAsiaTheme="minorEastAsia"/>
+          <w:b w:val="0"/>
+          <w:bCs/>
+          <w:i w:val="0"/>
+          <w:iCs w:val="0"/>
+          <w:caps w:val="0"/>
+          <w:color w:val="000000" w:themeColor="text1"/>
+          <w:spacing w:val="0"/>
+          <w:sz w:val="24"/>
+          <w:szCs w:val="24"/>
+          <w:shd w:val="clear" w:fill="FFFFFF"/>
+          <w14:textFill>
+            <w14:solidFill>
+              <w14:schemeClr w14:val="tx1"/>
+            </w14:solidFill>
+          </w14:textFill>
+        </w:rPr>
+      </w:pPr>
+      <w:r>
+        <w:rPr>
+          <w:rFonts w:hint="default" w:ascii="Times New Roman" w:hAnsi="Times New Roman" w:cs="Times New Roman" w:eastAsiaTheme="minorEastAsia"/>
+          <w:b w:val="0"/>
+          <w:bCs/>
+          <w:i w:val="0"/>
+          <w:iCs w:val="0"/>
+          <w:caps w:val="0"/>
+          <w:color w:val="000000" w:themeColor="text1"/>
+          <w:spacing w:val="0"/>
+          <w:sz w:val="24"/>
+          <w:szCs w:val="24"/>
+          <w:shd w:val="clear" w:fill="FFFFFF"/>
+          <w14:textFill>
+            <w14:solidFill>
+              <w14:schemeClr w14:val="tx1"/>
+            </w14:solidFill>
+          </w14:textFill>
+        </w:rPr>
+        <w:t>To disable direct SSH root login on all app servers, you can use the following command:</w:t>
+      </w:r>
+    </w:p>
+    <w:p>
+      <w:pPr>
+        <w:rPr>
+          <w:rFonts w:hint="default" w:ascii="Times New Roman" w:hAnsi="Times New Roman" w:cs="Times New Roman" w:eastAsiaTheme="minorEastAsia"/>
+          <w:b w:val="0"/>
+          <w:bCs/>
+          <w:i w:val="0"/>
+          <w:iCs w:val="0"/>
+          <w:caps w:val="0"/>
+          <w:color w:val="000000" w:themeColor="text1"/>
+          <w:spacing w:val="0"/>
+          <w:sz w:val="24"/>
+          <w:szCs w:val="24"/>
+          <w:shd w:val="clear" w:fill="FFFFFF"/>
+          <w:lang w:val="en-US"/>
+          <w14:textFill>
+            <w14:solidFill>
+              <w14:schemeClr w14:val="tx1"/>
+            </w14:solidFill>
+          </w14:textFill>
+        </w:rPr>
+      </w:pPr>
+      <w:r>
+        <w:rPr>
+          <w:rFonts w:hint="default" w:ascii="Times New Roman" w:hAnsi="Times New Roman" w:cs="Times New Roman" w:eastAsiaTheme="minorEastAsia"/>
+          <w:b w:val="0"/>
+          <w:bCs/>
+          <w:i w:val="0"/>
+          <w:iCs w:val="0"/>
+          <w:caps w:val="0"/>
+          <w:color w:val="000000" w:themeColor="text1"/>
+          <w:spacing w:val="0"/>
+          <w:sz w:val="24"/>
+          <w:szCs w:val="24"/>
+          <w:shd w:val="clear" w:fill="FFFFFF"/>
+          <w:lang w:val="en-US"/>
+          <w14:textFill>
+            <w14:solidFill>
+              <w14:schemeClr w14:val="tx1"/>
+            </w14:solidFill>
+          </w14:textFill>
+        </w:rPr>
+        <w:t>sudo sed -i 's/^PermitRootLogin yes/PermitRootLogin no/' /etc/ssh/sshd_config &amp;&amp; sudo systemctl restart sshd</w:t>
+      </w:r>
+    </w:p>
+    <w:p>
+      <w:pPr>
+        <w:rPr>
+          <w:rFonts w:hint="default" w:ascii="Segoe UI" w:hAnsi="Segoe UI" w:eastAsia="Segoe UI" w:cs="Segoe UI"/>
+          <w:i w:val="0"/>
+          <w:iCs w:val="0"/>
+          <w:caps w:val="0"/>
+          <w:color w:val="0D0D0D"/>
+          <w:spacing w:val="0"/>
+          <w:sz w:val="24"/>
+          <w:szCs w:val="24"/>
+          <w:shd w:val="clear" w:fill="FFFFFF"/>
+          <w:lang w:val="en-US"/>
+        </w:rPr>
+      </w:pPr>
     </w:p>
     <w:sectPr>
       <w:pgSz w:w="11906" w:h="16838"/>
@@ -369,7 +848,7 @@
   <w:docDefaults>
     <w:rPrDefault>
       <w:rPr>
-        <w:rFonts w:asciiTheme="minorHAnsi" w:hAnsiTheme="minorHAnsi" w:eastAsiaTheme="minorEastAsia" w:cstheme="minorBidi"/>
+        <w:rFonts w:ascii="Times New Roman" w:hAnsi="Times New Roman" w:eastAsia="SimSun" w:cs="Times New Roman"/>
       </w:rPr>
     </w:rPrDefault>
     <w:pPrDefault/>
@@ -387,9 +866,9 @@
     <w:lsdException w:qFormat="1" w:uiPriority="0" w:name="heading 9"/>
     <w:lsdException w:qFormat="1" w:unhideWhenUsed="0" w:uiPriority="0" w:semiHidden="0" w:name="index 1"/>
     <w:lsdException w:qFormat="1" w:unhideWhenUsed="0" w:uiPriority="0" w:semiHidden="0" w:name="index 2"/>
-    <w:lsdException w:unhideWhenUsed="0" w:uiPriority="0" w:semiHidden="0" w:name="index 3"/>
+    <w:lsdException w:qFormat="1" w:unhideWhenUsed="0" w:uiPriority="0" w:semiHidden="0" w:name="index 3"/>
     <w:lsdException w:qFormat="1" w:unhideWhenUsed="0" w:uiPriority="0" w:semiHidden="0" w:name="index 4"/>
-    <w:lsdException w:unhideWhenUsed="0" w:uiPriority="0" w:semiHidden="0" w:name="index 5"/>
+    <w:lsdException w:qFormat="1" w:unhideWhenUsed="0" w:uiPriority="0" w:semiHidden="0" w:name="index 5"/>
     <w:lsdException w:qFormat="1" w:unhideWhenUsed="0" w:uiPriority="0" w:semiHidden="0" w:name="index 6"/>
     <w:lsdException w:qFormat="1" w:unhideWhenUsed="0" w:uiPriority="0" w:semiHidden="0" w:name="index 7"/>
     <w:lsdException w:qFormat="1" w:unhideWhenUsed="0" w:uiPriority="0" w:semiHidden="0" w:name="index 8"/>
@@ -404,82 +883,82 @@
     <w:lsdException w:unhideWhenUsed="0" w:uiPriority="0" w:semiHidden="0" w:name="toc 8"/>
     <w:lsdException w:unhideWhenUsed="0" w:uiPriority="0" w:semiHidden="0" w:name="toc 9"/>
     <w:lsdException w:unhideWhenUsed="0" w:uiPriority="0" w:semiHidden="0" w:name="Normal Indent"/>
-    <w:lsdException w:unhideWhenUsed="0" w:uiPriority="0" w:semiHidden="0" w:name="footnote text"/>
-    <w:lsdException w:unhideWhenUsed="0" w:uiPriority="0" w:semiHidden="0" w:name="annotation text"/>
+    <w:lsdException w:qFormat="1" w:unhideWhenUsed="0" w:uiPriority="0" w:semiHidden="0" w:name="footnote text"/>
+    <w:lsdException w:qFormat="1" w:unhideWhenUsed="0" w:uiPriority="0" w:semiHidden="0" w:name="annotation text"/>
     <w:lsdException w:qFormat="1" w:unhideWhenUsed="0" w:uiPriority="0" w:semiHidden="0" w:name="header"/>
-    <w:lsdException w:unhideWhenUsed="0" w:uiPriority="0" w:semiHidden="0" w:name="footer"/>
+    <w:lsdException w:qFormat="1" w:unhideWhenUsed="0" w:uiPriority="0" w:semiHidden="0" w:name="footer"/>
     <w:lsdException w:qFormat="1" w:unhideWhenUsed="0" w:uiPriority="0" w:semiHidden="0" w:name="index heading"/>
     <w:lsdException w:qFormat="1" w:uiPriority="0" w:name="caption"/>
     <w:lsdException w:unhideWhenUsed="0" w:uiPriority="0" w:semiHidden="0" w:name="table of figures"/>
-    <w:lsdException w:unhideWhenUsed="0" w:uiPriority="0" w:semiHidden="0" w:name="envelope address"/>
-    <w:lsdException w:unhideWhenUsed="0" w:uiPriority="0" w:semiHidden="0" w:name="envelope return"/>
+    <w:lsdException w:qFormat="1" w:unhideWhenUsed="0" w:uiPriority="0" w:semiHidden="0" w:name="envelope address"/>
+    <w:lsdException w:qFormat="1" w:unhideWhenUsed="0" w:uiPriority="0" w:semiHidden="0" w:name="envelope return"/>
     <w:lsdException w:unhideWhenUsed="0" w:uiPriority="0" w:semiHidden="0" w:name="footnote reference"/>
-    <w:lsdException w:unhideWhenUsed="0" w:uiPriority="0" w:semiHidden="0" w:name="annotation reference"/>
+    <w:lsdException w:qFormat="1" w:unhideWhenUsed="0" w:uiPriority="0" w:semiHidden="0" w:name="annotation reference"/>
     <w:lsdException w:qFormat="1" w:unhideWhenUsed="0" w:uiPriority="0" w:semiHidden="0" w:name="line number"/>
     <w:lsdException w:unhideWhenUsed="0" w:uiPriority="0" w:semiHidden="0" w:name="page number"/>
-    <w:lsdException w:unhideWhenUsed="0" w:uiPriority="0" w:semiHidden="0" w:name="endnote reference"/>
-    <w:lsdException w:unhideWhenUsed="0" w:uiPriority="0" w:semiHidden="0" w:name="endnote text"/>
+    <w:lsdException w:qFormat="1" w:unhideWhenUsed="0" w:uiPriority="0" w:semiHidden="0" w:name="endnote reference"/>
+    <w:lsdException w:qFormat="1" w:unhideWhenUsed="0" w:uiPriority="0" w:semiHidden="0" w:name="endnote text"/>
     <w:lsdException w:unhideWhenUsed="0" w:uiPriority="0" w:semiHidden="0" w:name="table of authorities"/>
     <w:lsdException w:unhideWhenUsed="0" w:uiPriority="0" w:semiHidden="0" w:name="macro"/>
     <w:lsdException w:unhideWhenUsed="0" w:uiPriority="0" w:semiHidden="0" w:name="toa heading"/>
     <w:lsdException w:qFormat="1" w:unhideWhenUsed="0" w:uiPriority="0" w:semiHidden="0" w:name="List"/>
-    <w:lsdException w:unhideWhenUsed="0" w:uiPriority="0" w:semiHidden="0" w:name="List Bullet"/>
+    <w:lsdException w:qFormat="1" w:unhideWhenUsed="0" w:uiPriority="0" w:semiHidden="0" w:name="List Bullet"/>
     <w:lsdException w:unhideWhenUsed="0" w:uiPriority="0" w:semiHidden="0" w:name="List Number"/>
-    <w:lsdException w:unhideWhenUsed="0" w:uiPriority="0" w:semiHidden="0" w:name="List 2"/>
-    <w:lsdException w:unhideWhenUsed="0" w:uiPriority="0" w:semiHidden="0" w:name="List 3"/>
+    <w:lsdException w:qFormat="1" w:unhideWhenUsed="0" w:uiPriority="0" w:semiHidden="0" w:name="List 2"/>
+    <w:lsdException w:qFormat="1" w:unhideWhenUsed="0" w:uiPriority="0" w:semiHidden="0" w:name="List 3"/>
     <w:lsdException w:qFormat="1" w:unhideWhenUsed="0" w:uiPriority="0" w:semiHidden="0" w:name="List 4"/>
-    <w:lsdException w:unhideWhenUsed="0" w:uiPriority="0" w:semiHidden="0" w:name="List 5"/>
-    <w:lsdException w:unhideWhenUsed="0" w:uiPriority="0" w:semiHidden="0" w:name="List Bullet 2"/>
-    <w:lsdException w:unhideWhenUsed="0" w:uiPriority="0" w:semiHidden="0" w:name="List Bullet 3"/>
-    <w:lsdException w:unhideWhenUsed="0" w:uiPriority="0" w:semiHidden="0" w:name="List Bullet 4"/>
-    <w:lsdException w:unhideWhenUsed="0" w:uiPriority="0" w:semiHidden="0" w:name="List Bullet 5"/>
-    <w:lsdException w:unhideWhenUsed="0" w:uiPriority="0" w:semiHidden="0" w:name="List Number 2"/>
+    <w:lsdException w:qFormat="1" w:unhideWhenUsed="0" w:uiPriority="0" w:semiHidden="0" w:name="List 5"/>
+    <w:lsdException w:qFormat="1" w:unhideWhenUsed="0" w:uiPriority="0" w:semiHidden="0" w:name="List Bullet 2"/>
+    <w:lsdException w:qFormat="1" w:unhideWhenUsed="0" w:uiPriority="0" w:semiHidden="0" w:name="List Bullet 3"/>
+    <w:lsdException w:qFormat="1" w:unhideWhenUsed="0" w:uiPriority="0" w:semiHidden="0" w:name="List Bullet 4"/>
+    <w:lsdException w:qFormat="1" w:unhideWhenUsed="0" w:uiPriority="0" w:semiHidden="0" w:name="List Bullet 5"/>
+    <w:lsdException w:qFormat="1" w:unhideWhenUsed="0" w:uiPriority="0" w:semiHidden="0" w:name="List Number 2"/>
     <w:lsdException w:unhideWhenUsed="0" w:uiPriority="0" w:semiHidden="0" w:name="List Number 3"/>
     <w:lsdException w:qFormat="1" w:unhideWhenUsed="0" w:uiPriority="0" w:semiHidden="0" w:name="List Number 4"/>
     <w:lsdException w:unhideWhenUsed="0" w:uiPriority="0" w:semiHidden="0" w:name="List Number 5"/>
     <w:lsdException w:qFormat="1" w:unhideWhenUsed="0" w:uiPriority="0" w:semiHidden="0" w:name="Title"/>
-    <w:lsdException w:unhideWhenUsed="0" w:uiPriority="0" w:semiHidden="0" w:name="Closing"/>
+    <w:lsdException w:qFormat="1" w:unhideWhenUsed="0" w:uiPriority="0" w:semiHidden="0" w:name="Closing"/>
     <w:lsdException w:unhideWhenUsed="0" w:uiPriority="0" w:semiHidden="0" w:name="Signature"/>
-    <w:lsdException w:unhideWhenUsed="0" w:uiPriority="0" w:name="Default Paragraph Font"/>
-    <w:lsdException w:unhideWhenUsed="0" w:uiPriority="0" w:semiHidden="0" w:name="Body Text"/>
-    <w:lsdException w:unhideWhenUsed="0" w:uiPriority="0" w:semiHidden="0" w:name="Body Text Indent"/>
+    <w:lsdException w:qFormat="1" w:unhideWhenUsed="0" w:uiPriority="0" w:name="Default Paragraph Font"/>
+    <w:lsdException w:qFormat="1" w:unhideWhenUsed="0" w:uiPriority="0" w:semiHidden="0" w:name="Body Text"/>
+    <w:lsdException w:qFormat="1" w:unhideWhenUsed="0" w:uiPriority="0" w:semiHidden="0" w:name="Body Text Indent"/>
     <w:lsdException w:unhideWhenUsed="0" w:uiPriority="0" w:semiHidden="0" w:name="List Continue"/>
-    <w:lsdException w:unhideWhenUsed="0" w:uiPriority="0" w:semiHidden="0" w:name="List Continue 2"/>
-    <w:lsdException w:unhideWhenUsed="0" w:uiPriority="0" w:semiHidden="0" w:name="List Continue 3"/>
+    <w:lsdException w:qFormat="1" w:unhideWhenUsed="0" w:uiPriority="0" w:semiHidden="0" w:name="List Continue 2"/>
+    <w:lsdException w:qFormat="1" w:unhideWhenUsed="0" w:uiPriority="0" w:semiHidden="0" w:name="List Continue 3"/>
     <w:lsdException w:unhideWhenUsed="0" w:uiPriority="0" w:semiHidden="0" w:name="List Continue 4"/>
-    <w:lsdException w:unhideWhenUsed="0" w:uiPriority="0" w:semiHidden="0" w:name="List Continue 5"/>
+    <w:lsdException w:qFormat="1" w:unhideWhenUsed="0" w:uiPriority="0" w:semiHidden="0" w:name="List Continue 5"/>
     <w:lsdException w:unhideWhenUsed="0" w:uiPriority="0" w:semiHidden="0" w:name="Message Header"/>
     <w:lsdException w:qFormat="1" w:unhideWhenUsed="0" w:uiPriority="0" w:semiHidden="0" w:name="Subtitle"/>
     <w:lsdException w:unhideWhenUsed="0" w:uiPriority="0" w:semiHidden="0" w:name="Salutation"/>
-    <w:lsdException w:unhideWhenUsed="0" w:uiPriority="0" w:semiHidden="0" w:name="Date"/>
-    <w:lsdException w:unhideWhenUsed="0" w:uiPriority="0" w:semiHidden="0" w:name="Body Text First Indent"/>
-    <w:lsdException w:unhideWhenUsed="0" w:uiPriority="0" w:semiHidden="0" w:name="Body Text First Indent 2"/>
+    <w:lsdException w:qFormat="1" w:unhideWhenUsed="0" w:uiPriority="0" w:semiHidden="0" w:name="Date"/>
+    <w:lsdException w:qFormat="1" w:unhideWhenUsed="0" w:uiPriority="0" w:semiHidden="0" w:name="Body Text First Indent"/>
+    <w:lsdException w:qFormat="1" w:unhideWhenUsed="0" w:uiPriority="0" w:semiHidden="0" w:name="Body Text First Indent 2"/>
     <w:lsdException w:unhideWhenUsed="0" w:uiPriority="0" w:semiHidden="0" w:name="Note Heading"/>
-    <w:lsdException w:unhideWhenUsed="0" w:uiPriority="0" w:semiHidden="0" w:name="Body Text 2"/>
-    <w:lsdException w:unhideWhenUsed="0" w:uiPriority="0" w:semiHidden="0" w:name="Body Text 3"/>
-    <w:lsdException w:unhideWhenUsed="0" w:uiPriority="0" w:semiHidden="0" w:name="Body Text Indent 2"/>
-    <w:lsdException w:unhideWhenUsed="0" w:uiPriority="0" w:semiHidden="0" w:name="Body Text Indent 3"/>
-    <w:lsdException w:unhideWhenUsed="0" w:uiPriority="0" w:semiHidden="0" w:name="Block Text"/>
+    <w:lsdException w:qFormat="1" w:unhideWhenUsed="0" w:uiPriority="0" w:semiHidden="0" w:name="Body Text 2"/>
+    <w:lsdException w:qFormat="1" w:unhideWhenUsed="0" w:uiPriority="0" w:semiHidden="0" w:name="Body Text 3"/>
+    <w:lsdException w:qFormat="1" w:unhideWhenUsed="0" w:uiPriority="0" w:semiHidden="0" w:name="Body Text Indent 2"/>
+    <w:lsdException w:qFormat="1" w:unhideWhenUsed="0" w:uiPriority="0" w:semiHidden="0" w:name="Body Text Indent 3"/>
+    <w:lsdException w:qFormat="1" w:unhideWhenUsed="0" w:uiPriority="0" w:semiHidden="0" w:name="Block Text"/>
     <w:lsdException w:qFormat="1" w:unhideWhenUsed="0" w:uiPriority="0" w:semiHidden="0" w:name="Hyperlink"/>
-    <w:lsdException w:unhideWhenUsed="0" w:uiPriority="0" w:semiHidden="0" w:name="FollowedHyperlink"/>
+    <w:lsdException w:qFormat="1" w:unhideWhenUsed="0" w:uiPriority="0" w:semiHidden="0" w:name="FollowedHyperlink"/>
     <w:lsdException w:qFormat="1" w:unhideWhenUsed="0" w:uiPriority="0" w:semiHidden="0" w:name="Strong"/>
     <w:lsdException w:qFormat="1" w:unhideWhenUsed="0" w:uiPriority="0" w:semiHidden="0" w:name="Emphasis"/>
-    <w:lsdException w:unhideWhenUsed="0" w:uiPriority="0" w:semiHidden="0" w:name="Document Map"/>
+    <w:lsdException w:qFormat="1" w:unhideWhenUsed="0" w:uiPriority="0" w:semiHidden="0" w:name="Document Map"/>
     <w:lsdException w:unhideWhenUsed="0" w:uiPriority="0" w:semiHidden="0" w:name="Plain Text"/>
-    <w:lsdException w:unhideWhenUsed="0" w:uiPriority="0" w:semiHidden="0" w:name="E-mail Signature"/>
+    <w:lsdException w:qFormat="1" w:unhideWhenUsed="0" w:uiPriority="0" w:semiHidden="0" w:name="E-mail Signature"/>
     <w:lsdException w:unhideWhenUsed="0" w:uiPriority="0" w:semiHidden="0" w:name="Normal (Web)"/>
-    <w:lsdException w:unhideWhenUsed="0" w:uiPriority="0" w:semiHidden="0" w:name="HTML Acronym"/>
+    <w:lsdException w:qFormat="1" w:unhideWhenUsed="0" w:uiPriority="0" w:semiHidden="0" w:name="HTML Acronym"/>
     <w:lsdException w:qFormat="1" w:unhideWhenUsed="0" w:uiPriority="0" w:semiHidden="0" w:name="HTML Address"/>
-    <w:lsdException w:unhideWhenUsed="0" w:uiPriority="0" w:semiHidden="0" w:name="HTML Cite"/>
-    <w:lsdException w:unhideWhenUsed="0" w:uiPriority="0" w:semiHidden="0" w:name="HTML Code"/>
+    <w:lsdException w:qFormat="1" w:unhideWhenUsed="0" w:uiPriority="0" w:semiHidden="0" w:name="HTML Cite"/>
+    <w:lsdException w:qFormat="1" w:unhideWhenUsed="0" w:uiPriority="0" w:semiHidden="0" w:name="HTML Code"/>
     <w:lsdException w:qFormat="1" w:unhideWhenUsed="0" w:uiPriority="0" w:semiHidden="0" w:name="HTML Definition"/>
-    <w:lsdException w:unhideWhenUsed="0" w:uiPriority="0" w:semiHidden="0" w:name="HTML Keyboard"/>
+    <w:lsdException w:qFormat="1" w:unhideWhenUsed="0" w:uiPriority="0" w:semiHidden="0" w:name="HTML Keyboard"/>
     <w:lsdException w:qFormat="1" w:unhideWhenUsed="0" w:uiPriority="0" w:semiHidden="0" w:name="HTML Preformatted"/>
     <w:lsdException w:qFormat="1" w:unhideWhenUsed="0" w:uiPriority="0" w:semiHidden="0" w:name="HTML Sample"/>
-    <w:lsdException w:unhideWhenUsed="0" w:uiPriority="0" w:semiHidden="0" w:name="HTML Typewriter"/>
+    <w:lsdException w:qFormat="1" w:unhideWhenUsed="0" w:uiPriority="0" w:semiHidden="0" w:name="HTML Typewriter"/>
     <w:lsdException w:qFormat="1" w:unhideWhenUsed="0" w:uiPriority="0" w:semiHidden="0" w:name="HTML Variable"/>
-    <w:lsdException w:unhideWhenUsed="0" w:uiPriority="0" w:name="Normal Table"/>
-    <w:lsdException w:unhideWhenUsed="0" w:uiPriority="0" w:semiHidden="0" w:name="annotation subject"/>
+    <w:lsdException w:qFormat="1" w:unhideWhenUsed="0" w:uiPriority="0" w:name="Normal Table"/>
+    <w:lsdException w:qFormat="1" w:unhideWhenUsed="0" w:uiPriority="0" w:semiHidden="0" w:name="annotation subject"/>
     <w:lsdException w:unhideWhenUsed="0" w:uiPriority="0" w:semiHidden="0" w:name="Table Simple 1"/>
     <w:lsdException w:unhideWhenUsed="0" w:uiPriority="0" w:semiHidden="0" w:name="Table Simple 2"/>
     <w:lsdException w:unhideWhenUsed="0" w:uiPriority="0" w:semiHidden="0" w:name="Table Simple 3"/>
@@ -522,7 +1001,7 @@
     <w:lsdException w:unhideWhenUsed="0" w:uiPriority="0" w:semiHidden="0" w:name="Table Web 1"/>
     <w:lsdException w:qFormat="1" w:unhideWhenUsed="0" w:uiPriority="0" w:semiHidden="0" w:name="Table Web 2"/>
     <w:lsdException w:unhideWhenUsed="0" w:uiPriority="0" w:semiHidden="0" w:name="Table Web 3"/>
-    <w:lsdException w:unhideWhenUsed="0" w:uiPriority="0" w:semiHidden="0" w:name="Balloon Text"/>
+    <w:lsdException w:qFormat="1" w:unhideWhenUsed="0" w:uiPriority="0" w:semiHidden="0" w:name="Balloon Text"/>
     <w:lsdException w:unhideWhenUsed="0" w:uiPriority="0" w:semiHidden="0" w:name="Table Grid"/>
     <w:lsdException w:unhideWhenUsed="0" w:uiPriority="0" w:semiHidden="0" w:name="Table Theme"/>
     <w:lsdException w:unhideWhenUsed="0" w:uiPriority="60" w:semiHidden="0" w:name="Light Shading"/>
@@ -626,6 +1105,7 @@
   </w:latentStyles>
   <w:style w:type="paragraph" w:default="1" w:styleId="1">
     <w:name w:val="Normal"/>
+    <w:autoRedefine/>
     <w:qFormat/>
     <w:uiPriority w:val="0"/>
     <w:pPr>
@@ -647,28 +1127,29 @@
   </w:style>
   <w:style w:type="paragraph" w:styleId="2">
     <w:name w:val="heading 1"/>
-    <w:basedOn w:val="1"/>
     <w:next w:val="1"/>
+    <w:autoRedefine/>
     <w:qFormat/>
     <w:uiPriority w:val="0"/>
     <w:pPr>
-      <w:keepNext/>
-      <w:keepLines/>
-      <w:spacing w:before="340" w:after="330" w:line="578" w:lineRule="auto"/>
-      <w:outlineLvl w:val="0"/>
+      <w:spacing w:before="0" w:beforeAutospacing="1" w:after="0" w:afterAutospacing="1"/>
+      <w:jc w:val="left"/>
     </w:pPr>
     <w:rPr>
-      <w:b w:val="0"/>
+      <w:rFonts w:hint="eastAsia" w:ascii="SimSun" w:hAnsi="SimSun" w:eastAsia="SimSun" w:cs="SimSun"/>
+      <w:b/>
       <w:bCs/>
       <w:kern w:val="44"/>
-      <w:sz w:val="44"/>
-      <w:szCs w:val="44"/>
+      <w:sz w:val="48"/>
+      <w:szCs w:val="48"/>
+      <w:lang w:val="en-US" w:eastAsia="zh-CN" w:bidi="ar"/>
     </w:rPr>
   </w:style>
   <w:style w:type="paragraph" w:styleId="3">
     <w:name w:val="heading 2"/>
     <w:basedOn w:val="1"/>
     <w:next w:val="1"/>
+    <w:autoRedefine/>
     <w:semiHidden/>
     <w:unhideWhenUsed/>
     <w:qFormat/>
@@ -690,6 +1171,7 @@
     <w:name w:val="heading 3"/>
     <w:basedOn w:val="1"/>
     <w:next w:val="1"/>
+    <w:autoRedefine/>
     <w:semiHidden/>
     <w:unhideWhenUsed/>
     <w:qFormat/>
@@ -711,6 +1193,7 @@
     <w:name w:val="heading 4"/>
     <w:basedOn w:val="1"/>
     <w:next w:val="1"/>
+    <w:autoRedefine/>
     <w:semiHidden/>
     <w:unhideWhenUsed/>
     <w:qFormat/>
@@ -732,6 +1215,7 @@
     <w:name w:val="heading 5"/>
     <w:basedOn w:val="1"/>
     <w:next w:val="1"/>
+    <w:autoRedefine/>
     <w:semiHidden/>
     <w:unhideWhenUsed/>
     <w:qFormat/>
@@ -753,6 +1237,7 @@
     <w:name w:val="heading 6"/>
     <w:basedOn w:val="1"/>
     <w:next w:val="1"/>
+    <w:autoRedefine/>
     <w:semiHidden/>
     <w:unhideWhenUsed/>
     <w:qFormat/>
@@ -774,6 +1259,7 @@
     <w:name w:val="heading 7"/>
     <w:basedOn w:val="1"/>
     <w:next w:val="1"/>
+    <w:autoRedefine/>
     <w:semiHidden/>
     <w:unhideWhenUsed/>
     <w:qFormat/>
@@ -795,6 +1281,7 @@
     <w:name w:val="heading 8"/>
     <w:basedOn w:val="1"/>
     <w:next w:val="1"/>
+    <w:autoRedefine/>
     <w:semiHidden/>
     <w:unhideWhenUsed/>
     <w:qFormat/>
@@ -814,6 +1301,7 @@
     <w:name w:val="heading 9"/>
     <w:basedOn w:val="1"/>
     <w:next w:val="1"/>
+    <w:autoRedefine/>
     <w:semiHidden/>
     <w:unhideWhenUsed/>
     <w:qFormat/>
@@ -830,12 +1318,16 @@
   </w:style>
   <w:style w:type="character" w:default="1" w:styleId="11">
     <w:name w:val="Default Paragraph Font"/>
+    <w:autoRedefine/>
     <w:semiHidden/>
+    <w:qFormat/>
     <w:uiPriority w:val="0"/>
   </w:style>
   <w:style w:type="table" w:default="1" w:styleId="12">
     <w:name w:val="Normal Table"/>
+    <w:autoRedefine/>
     <w:semiHidden/>
+    <w:qFormat/>
     <w:uiPriority w:val="0"/>
     <w:tblPr>
       <w:tblCellMar>
@@ -849,6 +1341,8 @@
   <w:style w:type="paragraph" w:styleId="13">
     <w:name w:val="Balloon Text"/>
     <w:basedOn w:val="1"/>
+    <w:autoRedefine/>
+    <w:qFormat/>
     <w:uiPriority w:val="0"/>
     <w:rPr>
       <w:sz w:val="16"/>
@@ -858,6 +1352,8 @@
   <w:style w:type="paragraph" w:styleId="14">
     <w:name w:val="Block Text"/>
     <w:basedOn w:val="1"/>
+    <w:autoRedefine/>
+    <w:qFormat/>
     <w:uiPriority w:val="0"/>
     <w:pPr>
       <w:spacing w:after="120"/>
@@ -867,6 +1363,8 @@
   <w:style w:type="paragraph" w:styleId="15">
     <w:name w:val="Body Text"/>
     <w:basedOn w:val="1"/>
+    <w:autoRedefine/>
+    <w:qFormat/>
     <w:uiPriority w:val="0"/>
     <w:pPr>
       <w:spacing w:after="120"/>
@@ -875,6 +1373,8 @@
   <w:style w:type="paragraph" w:styleId="16">
     <w:name w:val="Body Text 2"/>
     <w:basedOn w:val="1"/>
+    <w:autoRedefine/>
+    <w:qFormat/>
     <w:uiPriority w:val="0"/>
     <w:pPr>
       <w:spacing w:after="120" w:line="480" w:lineRule="auto"/>
@@ -883,6 +1383,8 @@
   <w:style w:type="paragraph" w:styleId="17">
     <w:name w:val="Body Text 3"/>
     <w:basedOn w:val="1"/>
+    <w:autoRedefine/>
+    <w:qFormat/>
     <w:uiPriority w:val="0"/>
     <w:pPr>
       <w:spacing w:after="120"/>
@@ -895,6 +1397,8 @@
   <w:style w:type="paragraph" w:styleId="18">
     <w:name w:val="Body Text First Indent"/>
     <w:basedOn w:val="15"/>
+    <w:autoRedefine/>
+    <w:qFormat/>
     <w:uiPriority w:val="0"/>
     <w:pPr>
       <w:ind w:firstLine="420" w:firstLineChars="100"/>
@@ -903,6 +1407,8 @@
   <w:style w:type="paragraph" w:styleId="19">
     <w:name w:val="Body Text Indent"/>
     <w:basedOn w:val="1"/>
+    <w:autoRedefine/>
+    <w:qFormat/>
     <w:uiPriority w:val="0"/>
     <w:pPr>
       <w:spacing w:after="120"/>
@@ -912,6 +1418,8 @@
   <w:style w:type="paragraph" w:styleId="20">
     <w:name w:val="Body Text First Indent 2"/>
     <w:basedOn w:val="19"/>
+    <w:autoRedefine/>
+    <w:qFormat/>
     <w:uiPriority w:val="0"/>
     <w:pPr>
       <w:ind w:firstLine="420" w:firstLineChars="200"/>
@@ -920,6 +1428,8 @@
   <w:style w:type="paragraph" w:styleId="21">
     <w:name w:val="Body Text Indent 2"/>
     <w:basedOn w:val="1"/>
+    <w:autoRedefine/>
+    <w:qFormat/>
     <w:uiPriority w:val="0"/>
     <w:pPr>
       <w:spacing w:after="120" w:line="480" w:lineRule="auto"/>
@@ -929,6 +1439,8 @@
   <w:style w:type="paragraph" w:styleId="22">
     <w:name w:val="Body Text Indent 3"/>
     <w:basedOn w:val="1"/>
+    <w:autoRedefine/>
+    <w:qFormat/>
     <w:uiPriority w:val="0"/>
     <w:pPr>
       <w:spacing w:after="120"/>
@@ -943,6 +1455,7 @@
     <w:name w:val="caption"/>
     <w:basedOn w:val="1"/>
     <w:next w:val="1"/>
+    <w:autoRedefine/>
     <w:semiHidden/>
     <w:unhideWhenUsed/>
     <w:qFormat/>
@@ -955,6 +1468,8 @@
   <w:style w:type="paragraph" w:styleId="24">
     <w:name w:val="Closing"/>
     <w:basedOn w:val="1"/>
+    <w:autoRedefine/>
+    <w:qFormat/>
     <w:uiPriority w:val="0"/>
     <w:pPr>
       <w:ind w:left="100" w:leftChars="2100"/>
@@ -963,6 +1478,8 @@
   <w:style w:type="character" w:styleId="25">
     <w:name w:val="annotation reference"/>
     <w:basedOn w:val="11"/>
+    <w:autoRedefine/>
+    <w:qFormat/>
     <w:uiPriority w:val="0"/>
     <w:rPr>
       <w:sz w:val="21"/>
@@ -972,6 +1489,8 @@
   <w:style w:type="paragraph" w:styleId="26">
     <w:name w:val="annotation text"/>
     <w:basedOn w:val="1"/>
+    <w:autoRedefine/>
+    <w:qFormat/>
     <w:uiPriority w:val="0"/>
     <w:pPr>
       <w:jc w:val="left"/>
@@ -981,6 +1500,8 @@
     <w:name w:val="annotation subject"/>
     <w:basedOn w:val="26"/>
     <w:next w:val="26"/>
+    <w:autoRedefine/>
+    <w:qFormat/>
     <w:uiPriority w:val="0"/>
     <w:rPr>
       <w:b w:val="0"/>
@@ -991,6 +1512,8 @@
     <w:name w:val="Date"/>
     <w:basedOn w:val="1"/>
     <w:next w:val="1"/>
+    <w:autoRedefine/>
+    <w:qFormat/>
     <w:uiPriority w:val="0"/>
     <w:pPr>
       <w:ind w:left="100" w:leftChars="2500"/>
@@ -999,6 +1522,8 @@
   <w:style w:type="paragraph" w:styleId="29">
     <w:name w:val="Document Map"/>
     <w:basedOn w:val="1"/>
+    <w:autoRedefine/>
+    <w:qFormat/>
     <w:uiPriority w:val="0"/>
     <w:pPr>
       <w:shd w:val="clear" w:color="auto" w:fill="000080"/>
@@ -1007,11 +1532,14 @@
   <w:style w:type="paragraph" w:styleId="30">
     <w:name w:val="E-mail Signature"/>
     <w:basedOn w:val="1"/>
+    <w:autoRedefine/>
+    <w:qFormat/>
     <w:uiPriority w:val="0"/>
   </w:style>
   <w:style w:type="character" w:styleId="31">
     <w:name w:val="Emphasis"/>
     <w:basedOn w:val="11"/>
+    <w:autoRedefine/>
     <w:qFormat/>
     <w:uiPriority w:val="0"/>
     <w:rPr>
@@ -1022,6 +1550,8 @@
   <w:style w:type="character" w:styleId="32">
     <w:name w:val="endnote reference"/>
     <w:basedOn w:val="11"/>
+    <w:autoRedefine/>
+    <w:qFormat/>
     <w:uiPriority w:val="0"/>
     <w:rPr>
       <w:vertAlign w:val="superscript"/>
@@ -1030,6 +1560,8 @@
   <w:style w:type="paragraph" w:styleId="33">
     <w:name w:val="endnote text"/>
     <w:basedOn w:val="1"/>
+    <w:autoRedefine/>
+    <w:qFormat/>
     <w:uiPriority w:val="0"/>
     <w:pPr>
       <w:snapToGrid w:val="0"/>
@@ -1039,6 +1571,8 @@
   <w:style w:type="paragraph" w:styleId="34">
     <w:name w:val="envelope address"/>
     <w:basedOn w:val="1"/>
+    <w:autoRedefine/>
+    <w:qFormat/>
     <w:uiPriority w:val="0"/>
     <w:pPr>
       <w:framePr w:w="7920" w:h="1980" w:hRule="exact" w:hSpace="180" w:wrap="auto" w:vAnchor="margin" w:hAnchor="page" w:xAlign="center" w:yAlign="bottom"/>
@@ -1054,6 +1588,8 @@
   <w:style w:type="paragraph" w:styleId="35">
     <w:name w:val="envelope return"/>
     <w:basedOn w:val="1"/>
+    <w:autoRedefine/>
+    <w:qFormat/>
     <w:uiPriority w:val="0"/>
     <w:pPr>
       <w:snapToGrid w:val="0"/>
@@ -1065,6 +1601,8 @@
   <w:style w:type="character" w:styleId="36">
     <w:name w:val="FollowedHyperlink"/>
     <w:basedOn w:val="11"/>
+    <w:autoRedefine/>
+    <w:qFormat/>
     <w:uiPriority w:val="0"/>
     <w:rPr>
       <w:color w:val="800080"/>
@@ -1074,6 +1612,8 @@
   <w:style w:type="paragraph" w:styleId="37">
     <w:name w:val="footer"/>
     <w:basedOn w:val="1"/>
+    <w:autoRedefine/>
+    <w:qFormat/>
     <w:uiPriority w:val="0"/>
     <w:pPr>
       <w:tabs>
@@ -1099,6 +1639,8 @@
   <w:style w:type="paragraph" w:styleId="39">
     <w:name w:val="footnote text"/>
     <w:basedOn w:val="1"/>
+    <w:autoRedefine/>
+    <w:qFormat/>
     <w:uiPriority w:val="0"/>
     <w:pPr>
       <w:snapToGrid w:val="0"/>
@@ -1112,6 +1654,7 @@
   <w:style w:type="paragraph" w:styleId="40">
     <w:name w:val="header"/>
     <w:basedOn w:val="1"/>
+    <w:autoRedefine/>
     <w:qFormat/>
     <w:uiPriority w:val="0"/>
     <w:pPr>
@@ -1129,11 +1672,14 @@
   <w:style w:type="character" w:styleId="41">
     <w:name w:val="HTML Acronym"/>
     <w:basedOn w:val="11"/>
+    <w:autoRedefine/>
+    <w:qFormat/>
     <w:uiPriority w:val="0"/>
   </w:style>
   <w:style w:type="paragraph" w:styleId="42">
     <w:name w:val="HTML Address"/>
     <w:basedOn w:val="1"/>
+    <w:autoRedefine/>
     <w:qFormat/>
     <w:uiPriority w:val="0"/>
     <w:rPr>
@@ -1144,6 +1690,8 @@
   <w:style w:type="character" w:styleId="43">
     <w:name w:val="HTML Cite"/>
     <w:basedOn w:val="11"/>
+    <w:autoRedefine/>
+    <w:qFormat/>
     <w:uiPriority w:val="0"/>
     <w:rPr>
       <w:i/>
@@ -1153,6 +1701,8 @@
   <w:style w:type="character" w:styleId="44">
     <w:name w:val="HTML Code"/>
     <w:basedOn w:val="11"/>
+    <w:autoRedefine/>
+    <w:qFormat/>
     <w:uiPriority w:val="0"/>
     <w:rPr>
       <w:rFonts w:ascii="Courier New" w:hAnsi="Courier New" w:cs="Courier New"/>
@@ -1163,6 +1713,7 @@
   <w:style w:type="character" w:styleId="45">
     <w:name w:val="HTML Definition"/>
     <w:basedOn w:val="11"/>
+    <w:autoRedefine/>
     <w:qFormat/>
     <w:uiPriority w:val="0"/>
     <w:rPr>
@@ -1173,6 +1724,8 @@
   <w:style w:type="character" w:styleId="46">
     <w:name w:val="HTML Keyboard"/>
     <w:basedOn w:val="11"/>
+    <w:autoRedefine/>
+    <w:qFormat/>
     <w:uiPriority w:val="0"/>
     <w:rPr>
       <w:rFonts w:ascii="Courier New" w:hAnsi="Courier New" w:cs="Courier New"/>
@@ -1183,6 +1736,7 @@
   <w:style w:type="paragraph" w:styleId="47">
     <w:name w:val="HTML Preformatted"/>
     <w:basedOn w:val="1"/>
+    <w:autoRedefine/>
     <w:qFormat/>
     <w:uiPriority w:val="0"/>
     <w:rPr>
@@ -1193,6 +1747,7 @@
   <w:style w:type="character" w:styleId="48">
     <w:name w:val="HTML Sample"/>
     <w:basedOn w:val="11"/>
+    <w:autoRedefine/>
     <w:qFormat/>
     <w:uiPriority w:val="0"/>
     <w:rPr>
@@ -1202,6 +1757,8 @@
   <w:style w:type="character" w:styleId="49">
     <w:name w:val="HTML Typewriter"/>
     <w:basedOn w:val="11"/>
+    <w:autoRedefine/>
+    <w:qFormat/>
     <w:uiPriority w:val="0"/>
     <w:rPr>
       <w:rFonts w:ascii="Courier New" w:hAnsi="Courier New" w:cs="Courier New"/>
@@ -1212,6 +1769,7 @@
   <w:style w:type="character" w:styleId="50">
     <w:name w:val="HTML Variable"/>
     <w:basedOn w:val="11"/>
+    <w:autoRedefine/>
     <w:qFormat/>
     <w:uiPriority w:val="0"/>
     <w:rPr>
@@ -1222,6 +1780,7 @@
   <w:style w:type="character" w:styleId="51">
     <w:name w:val="Hyperlink"/>
     <w:basedOn w:val="11"/>
+    <w:autoRedefine/>
     <w:qFormat/>
     <w:uiPriority w:val="0"/>
     <w:rPr>
@@ -1233,6 +1792,7 @@
     <w:name w:val="index 1"/>
     <w:basedOn w:val="1"/>
     <w:next w:val="1"/>
+    <w:autoRedefine/>
     <w:qFormat/>
     <w:uiPriority w:val="0"/>
   </w:style>
@@ -1240,6 +1800,7 @@
     <w:name w:val="index 2"/>
     <w:basedOn w:val="1"/>
     <w:next w:val="1"/>
+    <w:autoRedefine/>
     <w:qFormat/>
     <w:uiPriority w:val="0"/>
     <w:pPr>
@@ -1250,6 +1811,8 @@
     <w:name w:val="index 3"/>
     <w:basedOn w:val="1"/>
     <w:next w:val="1"/>
+    <w:autoRedefine/>
+    <w:qFormat/>
     <w:uiPriority w:val="0"/>
     <w:pPr>
       <w:ind w:left="400" w:leftChars="400"/>
@@ -1259,6 +1822,7 @@
     <w:name w:val="index 4"/>
     <w:basedOn w:val="1"/>
     <w:next w:val="1"/>
+    <w:autoRedefine/>
     <w:qFormat/>
     <w:uiPriority w:val="0"/>
     <w:pPr>
@@ -1269,6 +1833,8 @@
     <w:name w:val="index 5"/>
     <w:basedOn w:val="1"/>
     <w:next w:val="1"/>
+    <w:autoRedefine/>
+    <w:qFormat/>
     <w:uiPriority w:val="0"/>
     <w:pPr>
       <w:ind w:left="800" w:leftChars="800"/>
@@ -1278,6 +1844,7 @@
     <w:name w:val="index 6"/>
     <w:basedOn w:val="1"/>
     <w:next w:val="1"/>
+    <w:autoRedefine/>
     <w:qFormat/>
     <w:uiPriority w:val="0"/>
     <w:pPr>
@@ -1288,6 +1855,7 @@
     <w:name w:val="index 7"/>
     <w:basedOn w:val="1"/>
     <w:next w:val="1"/>
+    <w:autoRedefine/>
     <w:qFormat/>
     <w:uiPriority w:val="0"/>
     <w:pPr>
@@ -1298,6 +1866,7 @@
     <w:name w:val="index 8"/>
     <w:basedOn w:val="1"/>
     <w:next w:val="1"/>
+    <w:autoRedefine/>
     <w:qFormat/>
     <w:uiPriority w:val="0"/>
     <w:pPr>
@@ -1308,6 +1877,7 @@
     <w:name w:val="index 9"/>
     <w:basedOn w:val="1"/>
     <w:next w:val="1"/>
+    <w:autoRedefine/>
     <w:qFormat/>
     <w:uiPriority w:val="0"/>
     <w:pPr>
@@ -1318,6 +1888,7 @@
     <w:name w:val="index heading"/>
     <w:basedOn w:val="1"/>
     <w:next w:val="52"/>
+    <w:autoRedefine/>
     <w:qFormat/>
     <w:uiPriority w:val="0"/>
     <w:rPr>
@@ -1329,12 +1900,14 @@
   <w:style w:type="character" w:styleId="62">
     <w:name w:val="line number"/>
     <w:basedOn w:val="11"/>
+    <w:autoRedefine/>
     <w:qFormat/>
     <w:uiPriority w:val="0"/>
   </w:style>
   <w:style w:type="paragraph" w:styleId="63">
     <w:name w:val="List"/>
     <w:basedOn w:val="1"/>
+    <w:autoRedefine/>
     <w:qFormat/>
     <w:uiPriority w:val="0"/>
     <w:pPr>
@@ -1344,6 +1917,8 @@
   <w:style w:type="paragraph" w:styleId="64">
     <w:name w:val="List 2"/>
     <w:basedOn w:val="1"/>
+    <w:autoRedefine/>
+    <w:qFormat/>
     <w:uiPriority w:val="0"/>
     <w:pPr>
       <w:ind w:left="100" w:leftChars="200" w:hanging="200" w:hangingChars="200"/>
@@ -1352,6 +1927,8 @@
   <w:style w:type="paragraph" w:styleId="65">
     <w:name w:val="List 3"/>
     <w:basedOn w:val="1"/>
+    <w:autoRedefine/>
+    <w:qFormat/>
     <w:uiPriority w:val="0"/>
     <w:pPr>
       <w:ind w:left="100" w:leftChars="400" w:hanging="200" w:hangingChars="200"/>
@@ -1360,6 +1937,7 @@
   <w:style w:type="paragraph" w:styleId="66">
     <w:name w:val="List 4"/>
     <w:basedOn w:val="1"/>
+    <w:autoRedefine/>
     <w:qFormat/>
     <w:uiPriority w:val="0"/>
     <w:pPr>
@@ -1369,6 +1947,8 @@
   <w:style w:type="paragraph" w:styleId="67">
     <w:name w:val="List 5"/>
     <w:basedOn w:val="1"/>
+    <w:autoRedefine/>
+    <w:qFormat/>
     <w:uiPriority w:val="0"/>
     <w:pPr>
       <w:ind w:left="100" w:leftChars="800" w:hanging="200" w:hangingChars="200"/>
@@ -1377,6 +1957,8 @@
   <w:style w:type="paragraph" w:styleId="68">
     <w:name w:val="List Bullet"/>
     <w:basedOn w:val="1"/>
+    <w:autoRedefine/>
+    <w:qFormat/>
     <w:uiPriority w:val="0"/>
     <w:pPr>
       <w:numPr>
@@ -1388,6 +1970,8 @@
   <w:style w:type="paragraph" w:styleId="69">
     <w:name w:val="List Bullet 2"/>
     <w:basedOn w:val="1"/>
+    <w:autoRedefine/>
+    <w:qFormat/>
     <w:uiPriority w:val="0"/>
     <w:pPr>
       <w:numPr>
@@ -1399,6 +1983,8 @@
   <w:style w:type="paragraph" w:styleId="70">
     <w:name w:val="List Bullet 3"/>
     <w:basedOn w:val="1"/>
+    <w:autoRedefine/>
+    <w:qFormat/>
     <w:uiPriority w:val="0"/>
     <w:pPr>
       <w:numPr>
@@ -1410,6 +1996,8 @@
   <w:style w:type="paragraph" w:styleId="71">
     <w:name w:val="List Bullet 4"/>
     <w:basedOn w:val="1"/>
+    <w:autoRedefine/>
+    <w:qFormat/>
     <w:uiPriority w:val="0"/>
     <w:pPr>
       <w:numPr>
@@ -1421,6 +2009,8 @@
   <w:style w:type="paragraph" w:styleId="72">
     <w:name w:val="List Bullet 5"/>
     <w:basedOn w:val="1"/>
+    <w:autoRedefine/>
+    <w:qFormat/>
     <w:uiPriority w:val="0"/>
     <w:pPr>
       <w:numPr>
@@ -1432,6 +2022,7 @@
   <w:style w:type="paragraph" w:styleId="73">
     <w:name w:val="List Continue"/>
     <w:basedOn w:val="1"/>
+    <w:autoRedefine/>
     <w:uiPriority w:val="0"/>
     <w:pPr>
       <w:spacing w:after="120"/>
@@ -1441,6 +2032,8 @@
   <w:style w:type="paragraph" w:styleId="74">
     <w:name w:val="List Continue 2"/>
     <w:basedOn w:val="1"/>
+    <w:autoRedefine/>
+    <w:qFormat/>
     <w:uiPriority w:val="0"/>
     <w:pPr>
       <w:spacing w:after="120"/>
@@ -1450,6 +2043,8 @@
   <w:style w:type="paragraph" w:styleId="75">
     <w:name w:val="List Continue 3"/>
     <w:basedOn w:val="1"/>
+    <w:autoRedefine/>
+    <w:qFormat/>
     <w:uiPriority w:val="0"/>
     <w:pPr>
       <w:spacing w:after="120"/>
@@ -1468,6 +2063,8 @@
   <w:style w:type="paragraph" w:styleId="77">
     <w:name w:val="List Continue 5"/>
     <w:basedOn w:val="1"/>
+    <w:autoRedefine/>
+    <w:qFormat/>
     <w:uiPriority w:val="0"/>
     <w:pPr>
       <w:spacing w:after="120"/>
@@ -1488,6 +2085,8 @@
   <w:style w:type="paragraph" w:styleId="79">
     <w:name w:val="List Number 2"/>
     <w:basedOn w:val="1"/>
+    <w:autoRedefine/>
+    <w:qFormat/>
     <w:uiPriority w:val="0"/>
     <w:pPr>
       <w:numPr>
@@ -1510,6 +2109,7 @@
   <w:style w:type="paragraph" w:styleId="81">
     <w:name w:val="List Number 4"/>
     <w:basedOn w:val="1"/>
+    <w:autoRedefine/>
     <w:qFormat/>
     <w:uiPriority w:val="0"/>
     <w:pPr>

</xml_diff>